<commit_message>
Took out Presentations MS foroverview.
</commit_message>
<xml_diff>
--- a/00_General/Organisation/Milestones.docx
+++ b/00_General/Organisation/Milestones.docx
@@ -1,6 +1,6 @@
 
 <file path=word/document.xml><?xml version="1.0" encoding="utf-8"?>
-<w:document xmlns:wpc="http://schemas.microsoft.com/office/word/2010/wordprocessingCanvas" xmlns:cx="http://schemas.microsoft.com/office/drawing/2014/chartex" xmlns:cx1="http://schemas.microsoft.com/office/drawing/2015/9/8/chartex" xmlns:cx2="http://schemas.microsoft.com/office/drawing/2015/10/21/chartex" xmlns:cx3="http://schemas.microsoft.com/office/drawing/2016/5/9/chartex" xmlns:cx4="http://schemas.microsoft.com/office/drawing/2016/5/10/chartex" xmlns:cx5="http://schemas.microsoft.com/office/drawing/2016/5/11/chartex" xmlns:cx6="http://schemas.microsoft.com/office/drawing/2016/5/12/chartex" xmlns:cx7="http://schemas.microsoft.com/office/drawing/2016/5/13/chartex" xmlns:cx8="http://schemas.microsoft.com/office/drawing/2016/5/14/chartex" xmlns:mc="http://schemas.openxmlformats.org/markup-compatibility/2006" xmlns:aink="http://schemas.microsoft.com/office/drawing/2016/ink" xmlns:am3d="http://schemas.microsoft.com/office/drawing/2017/model3d" xmlns:o="urn:schemas-microsoft-com:office:office" xmlns:r="http://schemas.openxmlformats.org/officeDocument/2006/relationships" xmlns:m="http://schemas.openxmlformats.org/officeDocument/2006/math" xmlns:v="urn:schemas-microsoft-com:vml" xmlns:wp14="http://schemas.microsoft.com/office/word/2010/wordprocessingDrawing" xmlns:wp="http://schemas.openxmlformats.org/drawingml/2006/wordprocessingDrawing" xmlns:w10="urn:schemas-microsoft-com:office:word" xmlns:w="http://schemas.openxmlformats.org/wordprocessingml/2006/main" xmlns:w14="http://schemas.microsoft.com/office/word/2010/wordml" xmlns:w15="http://schemas.microsoft.com/office/word/2012/wordml" xmlns:w16cex="http://schemas.microsoft.com/office/word/2018/wordml/cex" xmlns:w16cid="http://schemas.microsoft.com/office/word/2016/wordml/cid" xmlns:w16="http://schemas.microsoft.com/office/word/2018/wordml" xmlns:w16se="http://schemas.microsoft.com/office/word/2015/wordml/symex" xmlns:wpg="http://schemas.microsoft.com/office/word/2010/wordprocessingGroup" xmlns:wpi="http://schemas.microsoft.com/office/word/2010/wordprocessingInk" xmlns:wne="http://schemas.microsoft.com/office/word/2006/wordml" xmlns:wps="http://schemas.microsoft.com/office/word/2010/wordprocessingShape" mc:Ignorable="w14 w15 w16se w16cid w16 w16cex wp14">
+<w:document xmlns:wpc="http://schemas.microsoft.com/office/word/2010/wordprocessingCanvas" xmlns:cx="http://schemas.microsoft.com/office/drawing/2014/chartex" xmlns:cx1="http://schemas.microsoft.com/office/drawing/2015/9/8/chartex" xmlns:cx2="http://schemas.microsoft.com/office/drawing/2015/10/21/chartex" xmlns:cx3="http://schemas.microsoft.com/office/drawing/2016/5/9/chartex" xmlns:cx4="http://schemas.microsoft.com/office/drawing/2016/5/10/chartex" xmlns:cx5="http://schemas.microsoft.com/office/drawing/2016/5/11/chartex" xmlns:cx6="http://schemas.microsoft.com/office/drawing/2016/5/12/chartex" xmlns:cx7="http://schemas.microsoft.com/office/drawing/2016/5/13/chartex" xmlns:cx8="http://schemas.microsoft.com/office/drawing/2016/5/14/chartex" xmlns:mc="http://schemas.openxmlformats.org/markup-compatibility/2006" xmlns:aink="http://schemas.microsoft.com/office/drawing/2016/ink" xmlns:am3d="http://schemas.microsoft.com/office/drawing/2017/model3d" xmlns:o="urn:schemas-microsoft-com:office:office" xmlns:r="http://schemas.openxmlformats.org/officeDocument/2006/relationships" xmlns:m="http://schemas.openxmlformats.org/officeDocument/2006/math" xmlns:v="urn:schemas-microsoft-com:vml" xmlns:wp14="http://schemas.microsoft.com/office/word/2010/wordprocessingDrawing" xmlns:wp="http://schemas.openxmlformats.org/drawingml/2006/wordprocessingDrawing" xmlns:w10="urn:schemas-microsoft-com:office:word" xmlns:w="http://schemas.openxmlformats.org/wordprocessingml/2006/main" xmlns:w14="http://schemas.microsoft.com/office/word/2010/wordml" xmlns:w15="http://schemas.microsoft.com/office/word/2012/wordml" xmlns:w16cid="http://schemas.microsoft.com/office/word/2016/wordml/cid" xmlns:w16se="http://schemas.microsoft.com/office/word/2015/wordml/symex" xmlns:wpg="http://schemas.microsoft.com/office/word/2010/wordprocessingGroup" xmlns:wpi="http://schemas.microsoft.com/office/word/2010/wordprocessingInk" xmlns:wne="http://schemas.microsoft.com/office/word/2006/wordml" xmlns:wps="http://schemas.microsoft.com/office/word/2010/wordprocessingShape" mc:Ignorable="w14 w15 w16se w16cid wp14">
   <w:body>
     <w:p>
       <w:pPr>
@@ -179,7 +179,21 @@
         <w:rPr>
           <w:lang w:val="en-GB"/>
         </w:rPr>
-        <w:t xml:space="preserve">Dear Diary 5 </w:t>
+        <w:t xml:space="preserve">Dear </w:t>
+      </w:r>
+      <w:proofErr w:type="gramStart"/>
+      <w:r>
+        <w:rPr>
+          <w:lang w:val="en-GB"/>
+        </w:rPr>
+        <w:t>Diary</w:t>
+      </w:r>
+      <w:proofErr w:type="gramEnd"/>
+      <w:r>
+        <w:rPr>
+          <w:lang w:val="en-GB"/>
+        </w:rPr>
+        <w:t xml:space="preserve"> 5 </w:t>
       </w:r>
     </w:p>
     <w:p>
@@ -578,6 +592,7 @@
           <w:lang w:val="en-GB"/>
         </w:rPr>
       </w:pPr>
+      <w:proofErr w:type="gramStart"/>
       <w:r>
         <w:rPr>
           <w:lang w:val="en-GB"/>
@@ -592,6 +607,7 @@
         <w:t>gitignore</w:t>
       </w:r>
       <w:proofErr w:type="spellEnd"/>
+      <w:proofErr w:type="gramEnd"/>
       <w:r>
         <w:rPr>
           <w:lang w:val="en-GB"/>
@@ -721,7 +737,21 @@
         <w:rPr>
           <w:lang w:val="en-GB"/>
         </w:rPr>
-        <w:t xml:space="preserve">Protocol and content is properly encoded, decoded and validated </w:t>
+        <w:t xml:space="preserve">Protocol and content </w:t>
+      </w:r>
+      <w:proofErr w:type="gramStart"/>
+      <w:r>
+        <w:rPr>
+          <w:lang w:val="en-GB"/>
+        </w:rPr>
+        <w:t>is</w:t>
+      </w:r>
+      <w:proofErr w:type="gramEnd"/>
+      <w:r>
+        <w:rPr>
+          <w:lang w:val="en-GB"/>
+        </w:rPr>
+        <w:t xml:space="preserve"> properly encoded, decoded and validated </w:t>
       </w:r>
     </w:p>
     <w:p>
@@ -834,7 +864,21 @@
           <w:lang w:val="en-GB"/>
         </w:rPr>
         <w:lastRenderedPageBreak/>
-        <w:t xml:space="preserve">Dear Diary 10 </w:t>
+        <w:t xml:space="preserve">Dear </w:t>
+      </w:r>
+      <w:proofErr w:type="gramStart"/>
+      <w:r>
+        <w:rPr>
+          <w:lang w:val="en-GB"/>
+        </w:rPr>
+        <w:t>Diary</w:t>
+      </w:r>
+      <w:proofErr w:type="gramEnd"/>
+      <w:r>
+        <w:rPr>
+          <w:lang w:val="en-GB"/>
+        </w:rPr>
+        <w:t xml:space="preserve"> 10 </w:t>
       </w:r>
     </w:p>
     <w:p>
@@ -1096,7 +1140,6 @@
           <w:lang w:val="en-GB"/>
         </w:rPr>
       </w:pPr>
-      <w:bookmarkStart w:id="0" w:name="_GoBack"/>
       <w:r>
         <w:rPr>
           <w:lang w:val="en-GB"/>
@@ -1104,7 +1147,6 @@
         <w:t xml:space="preserve">Reasonable Software Quality concept </w:t>
       </w:r>
     </w:p>
-    <w:bookmarkEnd w:id="0"/>
     <w:p>
       <w:pPr>
         <w:spacing w:after="0" w:line="240" w:lineRule="auto"/>
@@ -1521,7 +1563,21 @@
         <w:rPr>
           <w:lang w:val="en-GB"/>
         </w:rPr>
-        <w:t xml:space="preserve">Dear Diary 10 </w:t>
+        <w:t xml:space="preserve">Dear </w:t>
+      </w:r>
+      <w:proofErr w:type="gramStart"/>
+      <w:r>
+        <w:rPr>
+          <w:lang w:val="en-GB"/>
+        </w:rPr>
+        <w:t>Diary</w:t>
+      </w:r>
+      <w:proofErr w:type="gramEnd"/>
+      <w:r>
+        <w:rPr>
+          <w:lang w:val="en-GB"/>
+        </w:rPr>
+        <w:t xml:space="preserve"> 10 </w:t>
       </w:r>
     </w:p>
     <w:p>
@@ -1704,7 +1760,21 @@
         <w:rPr>
           <w:lang w:val="en-GB"/>
         </w:rPr>
-        <w:t xml:space="preserve">The main logic of the game as well as its fundamental mechanics are present and the game is playable </w:t>
+        <w:t xml:space="preserve">The main logic of the game as well as its fundamental mechanics are </w:t>
+      </w:r>
+      <w:proofErr w:type="gramStart"/>
+      <w:r>
+        <w:rPr>
+          <w:lang w:val="en-GB"/>
+        </w:rPr>
+        <w:t>present</w:t>
+      </w:r>
+      <w:proofErr w:type="gramEnd"/>
+      <w:r>
+        <w:rPr>
+          <w:lang w:val="en-GB"/>
+        </w:rPr>
+        <w:t xml:space="preserve"> and the game is playable </w:t>
       </w:r>
     </w:p>
     <w:p>
@@ -2542,7 +2612,21 @@
         <w:rPr>
           <w:lang w:val="en-GB"/>
         </w:rPr>
-        <w:t xml:space="preserve">Dear Diary 10 </w:t>
+        <w:t xml:space="preserve">Dear </w:t>
+      </w:r>
+      <w:proofErr w:type="gramStart"/>
+      <w:r>
+        <w:rPr>
+          <w:lang w:val="en-GB"/>
+        </w:rPr>
+        <w:t>Diary</w:t>
+      </w:r>
+      <w:proofErr w:type="gramEnd"/>
+      <w:r>
+        <w:rPr>
+          <w:lang w:val="en-GB"/>
+        </w:rPr>
+        <w:t xml:space="preserve"> 10 </w:t>
       </w:r>
     </w:p>
     <w:p>
@@ -2640,7 +2724,21 @@
         <w:rPr>
           <w:lang w:val="en-GB"/>
         </w:rPr>
-        <w:t xml:space="preserve">The game is fully playable from the UI. Text input is only used where absolutely necessary. </w:t>
+        <w:t xml:space="preserve">The game is fully playable from the UI. Text input is only used where </w:t>
+      </w:r>
+      <w:proofErr w:type="gramStart"/>
+      <w:r>
+        <w:rPr>
+          <w:lang w:val="en-GB"/>
+        </w:rPr>
+        <w:t>absolutely necessary</w:t>
+      </w:r>
+      <w:proofErr w:type="gramEnd"/>
+      <w:r>
+        <w:rPr>
+          <w:lang w:val="en-GB"/>
+        </w:rPr>
+        <w:t xml:space="preserve">. </w:t>
       </w:r>
     </w:p>
     <w:p>
@@ -2920,7 +3018,21 @@
         <w:rPr>
           <w:lang w:val="en-GB"/>
         </w:rPr>
-        <w:t xml:space="preserve">Unit-Tests are sufficient and meaningful </w:t>
+        <w:t xml:space="preserve">Unit-Tests are </w:t>
+      </w:r>
+      <w:proofErr w:type="gramStart"/>
+      <w:r>
+        <w:rPr>
+          <w:lang w:val="en-GB"/>
+        </w:rPr>
+        <w:t>sufficient</w:t>
+      </w:r>
+      <w:proofErr w:type="gramEnd"/>
+      <w:r>
+        <w:rPr>
+          <w:lang w:val="en-GB"/>
+        </w:rPr>
+        <w:t xml:space="preserve"> and meaningful </w:t>
       </w:r>
     </w:p>
     <w:p>
@@ -2962,7 +3074,21 @@
         <w:rPr>
           <w:lang w:val="en-GB"/>
         </w:rPr>
-        <w:t>The winner and the win state is correctly determined</w:t>
+        <w:t xml:space="preserve">The winner and the win state </w:t>
+      </w:r>
+      <w:proofErr w:type="gramStart"/>
+      <w:r>
+        <w:rPr>
+          <w:lang w:val="en-GB"/>
+        </w:rPr>
+        <w:t>is</w:t>
+      </w:r>
+      <w:proofErr w:type="gramEnd"/>
+      <w:r>
+        <w:rPr>
+          <w:lang w:val="en-GB"/>
+        </w:rPr>
+        <w:t xml:space="preserve"> correctly determined</w:t>
       </w:r>
     </w:p>
     <w:p>
@@ -3295,7 +3421,21 @@
         <w:rPr>
           <w:lang w:val="en-GB"/>
         </w:rPr>
-        <w:t xml:space="preserve">Dear Diary 10 </w:t>
+        <w:t xml:space="preserve">Dear </w:t>
+      </w:r>
+      <w:proofErr w:type="gramStart"/>
+      <w:r>
+        <w:rPr>
+          <w:lang w:val="en-GB"/>
+        </w:rPr>
+        <w:t>Diary</w:t>
+      </w:r>
+      <w:proofErr w:type="gramEnd"/>
+      <w:r>
+        <w:rPr>
+          <w:lang w:val="en-GB"/>
+        </w:rPr>
+        <w:t xml:space="preserve"> 10 </w:t>
       </w:r>
     </w:p>
     <w:p>
@@ -3449,7 +3589,21 @@
         <w:rPr>
           <w:lang w:val="en-GB"/>
         </w:rPr>
-        <w:t xml:space="preserve">The entire logic of the game as well as all its mechanics are present and the game is fully playable </w:t>
+        <w:t xml:space="preserve">The entire logic of the game as well as all its mechanics are </w:t>
+      </w:r>
+      <w:proofErr w:type="gramStart"/>
+      <w:r>
+        <w:rPr>
+          <w:lang w:val="en-GB"/>
+        </w:rPr>
+        <w:t>present</w:t>
+      </w:r>
+      <w:proofErr w:type="gramEnd"/>
+      <w:r>
+        <w:rPr>
+          <w:lang w:val="en-GB"/>
+        </w:rPr>
+        <w:t xml:space="preserve"> and the game is fully playable </w:t>
       </w:r>
     </w:p>
     <w:p>
@@ -3970,14 +4124,12 @@
         </w:rPr>
         <w:t xml:space="preserve">Present the working final game in the </w:t>
       </w:r>
-      <w:proofErr w:type="spellStart"/>
-      <w:r>
-        <w:rPr>
-          <w:lang w:val="en-GB"/>
-        </w:rPr>
-        <w:t>excercise</w:t>
-      </w:r>
-      <w:proofErr w:type="spellEnd"/>
+      <w:r>
+        <w:rPr>
+          <w:lang w:val="en-GB"/>
+        </w:rPr>
+        <w:t>exercise</w:t>
+      </w:r>
       <w:r>
         <w:rPr>
           <w:lang w:val="en-GB"/>
@@ -4194,6 +4346,250 @@
         </w:rPr>
         <w:t>Lessons Learned</w:t>
       </w:r>
+    </w:p>
+    <w:p>
+      <w:pPr>
+        <w:spacing w:after="0" w:line="240" w:lineRule="auto"/>
+        <w:rPr>
+          <w:lang w:val="en-CH"/>
+        </w:rPr>
+      </w:pPr>
+    </w:p>
+    <w:p>
+      <w:pPr>
+        <w:spacing w:after="0" w:line="240" w:lineRule="auto"/>
+        <w:rPr>
+          <w:b/>
+          <w:bCs/>
+          <w:i/>
+          <w:iCs/>
+          <w:lang w:val="en-CH"/>
+        </w:rPr>
+      </w:pPr>
+      <w:r>
+        <w:rPr>
+          <w:b/>
+          <w:bCs/>
+          <w:i/>
+          <w:iCs/>
+          <w:lang w:val="en-CH"/>
+        </w:rPr>
+        <w:t>PRESENTATION MILESTONES</w:t>
+      </w:r>
+      <w:r>
+        <w:rPr>
+          <w:b/>
+          <w:bCs/>
+          <w:i/>
+          <w:iCs/>
+          <w:lang w:val="en-CH"/>
+        </w:rPr>
+        <w:t xml:space="preserve"> 3 - </w:t>
+      </w:r>
+    </w:p>
+    <w:p>
+      <w:pPr>
+        <w:spacing w:after="0" w:line="240" w:lineRule="auto"/>
+        <w:rPr>
+          <w:lang w:val="en-GB"/>
+        </w:rPr>
+      </w:pPr>
+      <w:r>
+        <w:rPr>
+          <w:lang w:val="en-GB"/>
+        </w:rPr>
+        <w:t xml:space="preserve">About a Game 5 </w:t>
+      </w:r>
+    </w:p>
+    <w:p>
+      <w:pPr>
+        <w:spacing w:after="0" w:line="240" w:lineRule="auto"/>
+        <w:rPr>
+          <w:lang w:val="en-GB"/>
+        </w:rPr>
+      </w:pPr>
+      <w:r>
+        <w:rPr>
+          <w:lang w:val="en-GB"/>
+        </w:rPr>
+        <w:t>Outline of the game with its goals, rules and</w:t>
+      </w:r>
+      <w:bookmarkStart w:id="0" w:name="_GoBack"/>
+      <w:bookmarkEnd w:id="0"/>
+      <w:r>
+        <w:rPr>
+          <w:lang w:val="en-GB"/>
+        </w:rPr>
+        <w:t xml:space="preserve"> mechanics </w:t>
+      </w:r>
+    </w:p>
+    <w:p>
+      <w:pPr>
+        <w:spacing w:after="0" w:line="240" w:lineRule="auto"/>
+        <w:rPr>
+          <w:lang w:val="en-CH"/>
+        </w:rPr>
+      </w:pPr>
+    </w:p>
+    <w:p>
+      <w:pPr>
+        <w:spacing w:after="0" w:line="240" w:lineRule="auto"/>
+        <w:rPr>
+          <w:lang w:val="en-GB"/>
+        </w:rPr>
+      </w:pPr>
+      <w:r>
+        <w:rPr>
+          <w:lang w:val="en-GB"/>
+        </w:rPr>
+        <w:t xml:space="preserve">Progress Report 15 </w:t>
+      </w:r>
+    </w:p>
+    <w:p>
+      <w:pPr>
+        <w:spacing w:after="0" w:line="240" w:lineRule="auto"/>
+        <w:rPr>
+          <w:lang w:val="en-GB"/>
+        </w:rPr>
+      </w:pPr>
+      <w:r>
+        <w:rPr>
+          <w:lang w:val="en-GB"/>
+        </w:rPr>
+        <w:t xml:space="preserve">How things are going - project timeline and responsibilities, changes and problems </w:t>
+      </w:r>
+    </w:p>
+    <w:p>
+      <w:pPr>
+        <w:spacing w:after="0" w:line="240" w:lineRule="auto"/>
+        <w:rPr>
+          <w:lang w:val="en-GB"/>
+        </w:rPr>
+      </w:pPr>
+    </w:p>
+    <w:p>
+      <w:pPr>
+        <w:spacing w:after="0" w:line="240" w:lineRule="auto"/>
+        <w:rPr>
+          <w:lang w:val="en-CH"/>
+        </w:rPr>
+      </w:pPr>
+      <w:r>
+        <w:rPr>
+          <w:lang w:val="en-CH"/>
+        </w:rPr>
+        <w:t xml:space="preserve">Demo! – 10 </w:t>
+      </w:r>
+    </w:p>
+    <w:p>
+      <w:pPr>
+        <w:spacing w:after="0" w:line="240" w:lineRule="auto"/>
+        <w:rPr>
+          <w:lang w:val="en-CH"/>
+        </w:rPr>
+      </w:pPr>
+      <w:r>
+        <w:rPr>
+          <w:lang w:val="en-CH"/>
+        </w:rPr>
+        <w:t xml:space="preserve">Present a working prototype of the game in the presentation </w:t>
+      </w:r>
+    </w:p>
+    <w:p>
+      <w:pPr>
+        <w:spacing w:after="0" w:line="240" w:lineRule="auto"/>
+        <w:rPr>
+          <w:lang w:val="en-CH"/>
+        </w:rPr>
+      </w:pPr>
+    </w:p>
+    <w:p>
+      <w:pPr>
+        <w:spacing w:after="0" w:line="240" w:lineRule="auto"/>
+        <w:rPr>
+          <w:lang w:val="en-GB"/>
+        </w:rPr>
+      </w:pPr>
+      <w:r>
+        <w:rPr>
+          <w:lang w:val="en-GB"/>
+        </w:rPr>
+        <w:t xml:space="preserve">Rules to Code 5 </w:t>
+      </w:r>
+    </w:p>
+    <w:p>
+      <w:pPr>
+        <w:spacing w:after="0" w:line="240" w:lineRule="auto"/>
+        <w:rPr>
+          <w:lang w:val="en-GB"/>
+        </w:rPr>
+      </w:pPr>
+      <w:r>
+        <w:rPr>
+          <w:lang w:val="en-GB"/>
+        </w:rPr>
+        <w:t xml:space="preserve">How is the </w:t>
+      </w:r>
+      <w:r>
+        <w:rPr>
+          <w:lang w:val="en-GB"/>
+        </w:rPr>
+        <w:t>game state</w:t>
+      </w:r>
+      <w:r>
+        <w:rPr>
+          <w:lang w:val="en-GB"/>
+        </w:rPr>
+        <w:t xml:space="preserve"> and game logic represented in the code </w:t>
+      </w:r>
+    </w:p>
+    <w:p>
+      <w:pPr>
+        <w:spacing w:after="0" w:line="240" w:lineRule="auto"/>
+        <w:rPr>
+          <w:lang w:val="en-GB"/>
+        </w:rPr>
+      </w:pPr>
+    </w:p>
+    <w:p>
+      <w:pPr>
+        <w:spacing w:after="0" w:line="240" w:lineRule="auto"/>
+        <w:rPr>
+          <w:lang w:val="en-GB"/>
+        </w:rPr>
+      </w:pPr>
+      <w:r>
+        <w:rPr>
+          <w:lang w:val="en-GB"/>
+        </w:rPr>
+        <w:t xml:space="preserve">Technology! 10 </w:t>
+      </w:r>
+    </w:p>
+    <w:p>
+      <w:pPr>
+        <w:spacing w:after="0" w:line="240" w:lineRule="auto"/>
+        <w:rPr>
+          <w:lang w:val="en-GB"/>
+        </w:rPr>
+      </w:pPr>
+      <w:r>
+        <w:rPr>
+          <w:lang w:val="en-GB"/>
+        </w:rPr>
+        <w:t xml:space="preserve">Describe tools, libraries and processes which you use that are not introduced in the lecture and why you use them </w:t>
+      </w:r>
+    </w:p>
+    <w:p>
+      <w:pPr>
+        <w:spacing w:after="0" w:line="240" w:lineRule="auto"/>
+        <w:rPr>
+          <w:b/>
+          <w:bCs/>
+          <w:i/>
+          <w:iCs/>
+          <w:lang w:val="en-CH"/>
+        </w:rPr>
+      </w:pPr>
     </w:p>
     <w:sectPr>
       <w:pgSz w:w="11906" w:h="16838"/>
@@ -4206,7 +4602,7 @@
 </file>
 
 <file path=word/styles.xml><?xml version="1.0" encoding="utf-8"?>
-<w:styles xmlns:mc="http://schemas.openxmlformats.org/markup-compatibility/2006" xmlns:r="http://schemas.openxmlformats.org/officeDocument/2006/relationships" xmlns:w="http://schemas.openxmlformats.org/wordprocessingml/2006/main" xmlns:w14="http://schemas.microsoft.com/office/word/2010/wordml" xmlns:w15="http://schemas.microsoft.com/office/word/2012/wordml" xmlns:w16cex="http://schemas.microsoft.com/office/word/2018/wordml/cex" xmlns:w16cid="http://schemas.microsoft.com/office/word/2016/wordml/cid" xmlns:w16="http://schemas.microsoft.com/office/word/2018/wordml" xmlns:w16se="http://schemas.microsoft.com/office/word/2015/wordml/symex" mc:Ignorable="w14 w15 w16se w16cid w16 w16cex">
+<w:styles xmlns:mc="http://schemas.openxmlformats.org/markup-compatibility/2006" xmlns:r="http://schemas.openxmlformats.org/officeDocument/2006/relationships" xmlns:w="http://schemas.openxmlformats.org/wordprocessingml/2006/main" xmlns:w14="http://schemas.microsoft.com/office/word/2010/wordml" xmlns:w15="http://schemas.microsoft.com/office/word/2012/wordml" xmlns:w16cid="http://schemas.microsoft.com/office/word/2016/wordml/cid" xmlns:w16se="http://schemas.microsoft.com/office/word/2015/wordml/symex" mc:Ignorable="w14 w15 w16se w16cid">
   <w:docDefaults>
     <w:rPrDefault>
       <w:rPr>
@@ -4600,17 +4996,17 @@
     <w:lsdException w:name="Unresolved Mention" w:semiHidden="1" w:unhideWhenUsed="1"/>
     <w:lsdException w:name="Smart Link" w:semiHidden="1" w:unhideWhenUsed="1"/>
   </w:latentStyles>
-  <w:style w:type="paragraph" w:default="1" w:styleId="Standard">
+  <w:style w:type="paragraph" w:default="1" w:styleId="Normal">
     <w:name w:val="Normal"/>
     <w:qFormat/>
   </w:style>
-  <w:style w:type="character" w:default="1" w:styleId="Absatz-Standardschriftart">
+  <w:style w:type="character" w:default="1" w:styleId="DefaultParagraphFont">
     <w:name w:val="Default Paragraph Font"/>
     <w:uiPriority w:val="1"/>
     <w:semiHidden/>
     <w:unhideWhenUsed/>
   </w:style>
-  <w:style w:type="table" w:default="1" w:styleId="NormaleTabelle">
+  <w:style w:type="table" w:default="1" w:styleId="TableNormal">
     <w:name w:val="Normal Table"/>
     <w:uiPriority w:val="99"/>
     <w:semiHidden/>
@@ -4625,7 +5021,7 @@
       </w:tblCellMar>
     </w:tblPr>
   </w:style>
-  <w:style w:type="numbering" w:default="1" w:styleId="KeineListe">
+  <w:style w:type="numbering" w:default="1" w:styleId="NoList">
     <w:name w:val="No List"/>
     <w:uiPriority w:val="99"/>
     <w:semiHidden/>

</xml_diff>